<commit_message>
fina version word report upload
</commit_message>
<xml_diff>
--- a/Cyclistic_report.docx
+++ b/Cyclistic_report.docx
@@ -322,21 +322,12 @@
         </w:rPr>
         <w:t xml:space="preserve"> finance analysts have concluded that annual members are much more profitable than casual riders. </w:t>
       </w:r>
-      <w:proofErr w:type="gramStart"/>
-      <w:r>
-        <w:rPr>
-          <w:sz w:val="28"/>
-          <w:szCs w:val="28"/>
-        </w:rPr>
-        <w:t>In order to</w:t>
-      </w:r>
-      <w:proofErr w:type="gramEnd"/>
-      <w:r>
-        <w:rPr>
-          <w:sz w:val="28"/>
-          <w:szCs w:val="28"/>
-        </w:rPr>
-        <w:t xml:space="preserve"> create a strategy that would incentivize casual riders to become membership drivers, we need to know what differs casual user from a membership user.</w:t>
+      <w:r>
+        <w:rPr>
+          <w:sz w:val="28"/>
+          <w:szCs w:val="28"/>
+        </w:rPr>
+        <w:t>In order to create a strategy that would incentivize casual riders to become membership drivers, we need to know what differs casual user from a membership user.</w:t>
       </w:r>
     </w:p>
     <w:p>
@@ -798,23 +789,7 @@
           <w:sz w:val="28"/>
           <w:szCs w:val="28"/>
         </w:rPr>
-        <w:t xml:space="preserve">Converted geographical coordinates (latitude and longitude) from text to </w:t>
-      </w:r>
-      <w:proofErr w:type="gramStart"/>
-      <w:r>
-        <w:rPr>
-          <w:sz w:val="28"/>
-          <w:szCs w:val="28"/>
-        </w:rPr>
-        <w:t>decimal(</w:t>
-      </w:r>
-      <w:proofErr w:type="gramEnd"/>
-      <w:r>
-        <w:rPr>
-          <w:sz w:val="28"/>
-          <w:szCs w:val="28"/>
-        </w:rPr>
-        <w:t>9,6) format, ensuring consistent numeric precision.</w:t>
+        <w:t>Converted geographical coordinates (latitude and longitude) from text to decimal(9,6) format, ensuring consistent numeric precision.</w:t>
       </w:r>
     </w:p>
     <w:p>
@@ -958,20 +933,13 @@
     <w:p>
       <w:pPr>
         <w:rPr>
-          <w:sz w:val="28"/>
-          <w:szCs w:val="28"/>
-        </w:rPr>
-      </w:pPr>
-      <w:r>
-        <w:rPr>
           <w:b/>
           <w:bCs/>
           <w:color w:val="215E99" w:themeColor="text2" w:themeTint="BF"/>
           <w:sz w:val="28"/>
           <w:szCs w:val="28"/>
         </w:rPr>
-        <w:t>Data analysis:</w:t>
-      </w:r>
+      </w:pPr>
       <w:r>
         <w:rPr>
           <w:b/>
@@ -980,13 +948,1150 @@
           <w:sz w:val="28"/>
           <w:szCs w:val="28"/>
         </w:rPr>
+        <w:t>Data analysis:</w:t>
+      </w:r>
+    </w:p>
+    <w:p>
+      <w:pPr>
+        <w:rPr>
+          <w:sz w:val="28"/>
+          <w:szCs w:val="28"/>
+        </w:rPr>
+      </w:pPr>
+      <w:r>
+        <w:rPr>
+          <w:sz w:val="28"/>
+          <w:szCs w:val="28"/>
+        </w:rPr>
+        <w:t>The analysis was performed using SQL Server on the curated dataset (</w:t>
+      </w:r>
+      <w:proofErr w:type="spellStart"/>
+      <w:r>
+        <w:rPr>
+          <w:sz w:val="28"/>
+          <w:szCs w:val="28"/>
+        </w:rPr>
+        <w:t>cleaned_data.trips_cleaned</w:t>
+      </w:r>
+      <w:proofErr w:type="spellEnd"/>
+      <w:r>
+        <w:rPr>
+          <w:sz w:val="28"/>
+          <w:szCs w:val="28"/>
+        </w:rPr>
+        <w:t>).</w:t>
+      </w:r>
+      <w:r>
+        <w:rPr>
+          <w:sz w:val="28"/>
+          <w:szCs w:val="28"/>
+        </w:rPr>
+        <w:t xml:space="preserve"> </w:t>
+      </w:r>
+    </w:p>
+    <w:p>
+      <w:pPr>
+        <w:rPr>
+          <w:sz w:val="28"/>
+          <w:szCs w:val="28"/>
+        </w:rPr>
+      </w:pPr>
+      <w:r>
+        <w:rPr>
+          <w:sz w:val="28"/>
+          <w:szCs w:val="28"/>
+        </w:rPr>
+        <w:t xml:space="preserve">A full set of analytical queries is documented in the accompanying </w:t>
+      </w:r>
+      <w:proofErr w:type="spellStart"/>
+      <w:r>
+        <w:rPr>
+          <w:sz w:val="28"/>
+          <w:szCs w:val="28"/>
+        </w:rPr>
+        <w:t>data_analysis.sql</w:t>
+      </w:r>
+      <w:proofErr w:type="spellEnd"/>
+      <w:r>
+        <w:rPr>
+          <w:sz w:val="28"/>
+          <w:szCs w:val="28"/>
+        </w:rPr>
+        <w:t xml:space="preserve"> file.</w:t>
+      </w:r>
+      <w:r>
+        <w:rPr>
+          <w:sz w:val="28"/>
+          <w:szCs w:val="28"/>
+        </w:rPr>
         <w:br/>
       </w:r>
     </w:p>
-    <w:p/>
-    <w:p/>
+    <w:p>
+      <w:pPr>
+        <w:rPr>
+          <w:sz w:val="28"/>
+          <w:szCs w:val="28"/>
+        </w:rPr>
+      </w:pPr>
+      <w:r>
+        <w:rPr>
+          <w:sz w:val="28"/>
+          <w:szCs w:val="28"/>
+        </w:rPr>
+        <w:t xml:space="preserve">These queries examined user </w:t>
+      </w:r>
+      <w:r>
+        <w:rPr>
+          <w:sz w:val="28"/>
+          <w:szCs w:val="28"/>
+        </w:rPr>
+        <w:t>behaviour</w:t>
+      </w:r>
+      <w:r>
+        <w:rPr>
+          <w:sz w:val="28"/>
+          <w:szCs w:val="28"/>
+        </w:rPr>
+        <w:t xml:space="preserve"> from multiple perspectives — including ride duration, time of day, day of week, vehicle type, and seasonal trends.</w:t>
+      </w:r>
+      <w:r>
+        <w:rPr>
+          <w:sz w:val="28"/>
+          <w:szCs w:val="28"/>
+        </w:rPr>
+        <w:t xml:space="preserve"> </w:t>
+      </w:r>
+    </w:p>
+    <w:p>
+      <w:pPr>
+        <w:rPr>
+          <w:sz w:val="28"/>
+          <w:szCs w:val="28"/>
+        </w:rPr>
+      </w:pPr>
+      <w:r>
+        <w:rPr>
+          <w:sz w:val="28"/>
+          <w:szCs w:val="28"/>
+        </w:rPr>
+        <w:t>In addition, a dynamic Power BI dashboard was developed to visualize these insights interactively.</w:t>
+      </w:r>
+    </w:p>
+    <w:p>
+      <w:pPr>
+        <w:rPr>
+          <w:sz w:val="28"/>
+          <w:szCs w:val="28"/>
+        </w:rPr>
+      </w:pPr>
+      <w:r>
+        <w:rPr>
+          <w:sz w:val="28"/>
+          <w:szCs w:val="28"/>
+        </w:rPr>
+        <w:lastRenderedPageBreak/>
+        <w:br/>
+      </w:r>
+      <w:r>
+        <w:rPr>
+          <w:sz w:val="28"/>
+          <w:szCs w:val="28"/>
+        </w:rPr>
+        <w:t xml:space="preserve">While the SQL file contains a wide range of comparisons between members and casual riders, this report highlights three key </w:t>
+      </w:r>
+      <w:r>
+        <w:rPr>
+          <w:sz w:val="28"/>
+          <w:szCs w:val="28"/>
+        </w:rPr>
+        <w:t>behavioural</w:t>
+      </w:r>
+      <w:r>
+        <w:rPr>
+          <w:sz w:val="28"/>
+          <w:szCs w:val="28"/>
+        </w:rPr>
+        <w:t xml:space="preserve"> differences that have the greatest business relevance:</w:t>
+      </w:r>
+      <w:r>
+        <w:rPr>
+          <w:sz w:val="28"/>
+          <w:szCs w:val="28"/>
+        </w:rPr>
+        <w:br/>
+      </w:r>
+    </w:p>
+    <w:p>
+      <w:pPr>
+        <w:numPr>
+          <w:ilvl w:val="0"/>
+          <w:numId w:val="2"/>
+        </w:numPr>
+        <w:rPr>
+          <w:b/>
+          <w:bCs/>
+          <w:sz w:val="28"/>
+          <w:szCs w:val="28"/>
+        </w:rPr>
+      </w:pPr>
+      <w:r>
+        <w:rPr>
+          <w:b/>
+          <w:bCs/>
+          <w:sz w:val="28"/>
+          <w:szCs w:val="28"/>
+        </w:rPr>
+        <w:t>Weekday vs. Weekend Usage</w:t>
+      </w:r>
+    </w:p>
+    <w:p>
+      <w:pPr>
+        <w:numPr>
+          <w:ilvl w:val="1"/>
+          <w:numId w:val="2"/>
+        </w:numPr>
+        <w:rPr>
+          <w:sz w:val="28"/>
+          <w:szCs w:val="28"/>
+        </w:rPr>
+      </w:pPr>
+      <w:r>
+        <w:rPr>
+          <w:sz w:val="28"/>
+          <w:szCs w:val="28"/>
+        </w:rPr>
+        <w:t>Members primarily ride during weekdays, indicating commuting patterns linked to daily work routines.</w:t>
+      </w:r>
+    </w:p>
+    <w:p>
+      <w:pPr>
+        <w:numPr>
+          <w:ilvl w:val="1"/>
+          <w:numId w:val="2"/>
+        </w:numPr>
+        <w:rPr>
+          <w:sz w:val="28"/>
+          <w:szCs w:val="28"/>
+        </w:rPr>
+      </w:pPr>
+      <w:r>
+        <w:rPr>
+          <w:sz w:val="28"/>
+          <w:szCs w:val="28"/>
+        </w:rPr>
+        <w:t>Casual riders show a strong preference for weekend trips, suggesting recreational and leisure usage.</w:t>
+      </w:r>
+    </w:p>
+    <w:p>
+      <w:pPr>
+        <w:ind w:left="1440"/>
+        <w:rPr>
+          <w:sz w:val="28"/>
+          <w:szCs w:val="28"/>
+        </w:rPr>
+      </w:pPr>
+      <w:r>
+        <w:rPr>
+          <w:sz w:val="28"/>
+          <w:szCs w:val="28"/>
+        </w:rPr>
+        <w:drawing>
+          <wp:inline distT="0" distB="0" distL="0" distR="0" wp14:anchorId="392C7918" wp14:editId="50BDB2E3">
+            <wp:extent cx="4391025" cy="2619375"/>
+            <wp:effectExtent l="76200" t="76200" r="142875" b="142875"/>
+            <wp:docPr id="2108542729" name="Picture 1" descr="A graph of blue bars&#10;&#10;AI-generated content may be incorrect."/>
+            <wp:cNvGraphicFramePr>
+              <a:graphicFrameLocks xmlns:a="http://schemas.openxmlformats.org/drawingml/2006/main" noChangeAspect="1"/>
+            </wp:cNvGraphicFramePr>
+            <a:graphic xmlns:a="http://schemas.openxmlformats.org/drawingml/2006/main">
+              <a:graphicData uri="http://schemas.openxmlformats.org/drawingml/2006/picture">
+                <pic:pic xmlns:pic="http://schemas.openxmlformats.org/drawingml/2006/picture">
+                  <pic:nvPicPr>
+                    <pic:cNvPr id="2108542729" name="Picture 1" descr="A graph of blue bars&#10;&#10;AI-generated content may be incorrect."/>
+                    <pic:cNvPicPr/>
+                  </pic:nvPicPr>
+                  <pic:blipFill>
+                    <a:blip r:embed="rId9"/>
+                    <a:stretch>
+                      <a:fillRect/>
+                    </a:stretch>
+                  </pic:blipFill>
+                  <pic:spPr>
+                    <a:xfrm>
+                      <a:off x="0" y="0"/>
+                      <a:ext cx="4391640" cy="2619742"/>
+                    </a:xfrm>
+                    <a:prstGeom prst="rect">
+                      <a:avLst/>
+                    </a:prstGeom>
+                    <a:ln w="38100" cap="sq">
+                      <a:solidFill>
+                        <a:srgbClr val="000000"/>
+                      </a:solidFill>
+                      <a:prstDash val="solid"/>
+                      <a:miter lim="800000"/>
+                    </a:ln>
+                    <a:effectLst>
+                      <a:outerShdw blurRad="50800" dist="38100" dir="2700000" algn="tl" rotWithShape="0">
+                        <a:srgbClr val="000000">
+                          <a:alpha val="43000"/>
+                        </a:srgbClr>
+                      </a:outerShdw>
+                    </a:effectLst>
+                  </pic:spPr>
+                </pic:pic>
+              </a:graphicData>
+            </a:graphic>
+          </wp:inline>
+        </w:drawing>
+      </w:r>
+    </w:p>
+    <w:p>
+      <w:pPr>
+        <w:ind w:left="1080"/>
+        <w:rPr>
+          <w:sz w:val="28"/>
+          <w:szCs w:val="28"/>
+        </w:rPr>
+      </w:pPr>
+    </w:p>
+    <w:p>
+      <w:pPr>
+        <w:numPr>
+          <w:ilvl w:val="0"/>
+          <w:numId w:val="2"/>
+        </w:numPr>
+        <w:rPr>
+          <w:b/>
+          <w:bCs/>
+          <w:sz w:val="28"/>
+          <w:szCs w:val="28"/>
+        </w:rPr>
+      </w:pPr>
+      <w:r>
+        <w:rPr>
+          <w:b/>
+          <w:bCs/>
+          <w:sz w:val="28"/>
+          <w:szCs w:val="28"/>
+        </w:rPr>
+        <w:t>Riding Hours</w:t>
+      </w:r>
+    </w:p>
+    <w:p>
+      <w:pPr>
+        <w:numPr>
+          <w:ilvl w:val="1"/>
+          <w:numId w:val="2"/>
+        </w:numPr>
+        <w:rPr>
+          <w:sz w:val="28"/>
+          <w:szCs w:val="28"/>
+        </w:rPr>
+      </w:pPr>
+      <w:r>
+        <w:rPr>
+          <w:sz w:val="28"/>
+          <w:szCs w:val="28"/>
+        </w:rPr>
+        <w:t>Members exhibit clear peaks during morning (8–9 AM) and evening (5–6 PM) rush hours — typical commuting times.</w:t>
+      </w:r>
+    </w:p>
+    <w:p>
+      <w:pPr>
+        <w:numPr>
+          <w:ilvl w:val="1"/>
+          <w:numId w:val="2"/>
+        </w:numPr>
+        <w:rPr>
+          <w:sz w:val="28"/>
+          <w:szCs w:val="28"/>
+        </w:rPr>
+      </w:pPr>
+      <w:r>
+        <w:rPr>
+          <w:sz w:val="28"/>
+          <w:szCs w:val="28"/>
+        </w:rPr>
+        <w:t xml:space="preserve">Casual riders display a more even hourly distribution, with activity spread throughout the afternoon, indicating flexible, non-commuting </w:t>
+      </w:r>
+      <w:proofErr w:type="spellStart"/>
+      <w:r>
+        <w:rPr>
+          <w:sz w:val="28"/>
+          <w:szCs w:val="28"/>
+        </w:rPr>
+        <w:t>behavior</w:t>
+      </w:r>
+      <w:proofErr w:type="spellEnd"/>
+      <w:r>
+        <w:rPr>
+          <w:sz w:val="28"/>
+          <w:szCs w:val="28"/>
+        </w:rPr>
+        <w:t>.</w:t>
+      </w:r>
+      <w:r>
+        <w:rPr>
+          <w:sz w:val="28"/>
+          <w:szCs w:val="28"/>
+        </w:rPr>
+        <w:t xml:space="preserve"> </w:t>
+      </w:r>
+    </w:p>
+    <w:p>
+      <w:pPr>
+        <w:ind w:left="1440"/>
+        <w:rPr>
+          <w:sz w:val="28"/>
+          <w:szCs w:val="28"/>
+        </w:rPr>
+      </w:pPr>
+      <w:r>
+        <w:rPr>
+          <w:sz w:val="28"/>
+          <w:szCs w:val="28"/>
+        </w:rPr>
+        <w:lastRenderedPageBreak/>
+        <w:drawing>
+          <wp:inline distT="0" distB="0" distL="0" distR="0" wp14:anchorId="29AFBDF0" wp14:editId="561671A2">
+            <wp:extent cx="4238625" cy="2305050"/>
+            <wp:effectExtent l="76200" t="76200" r="142875" b="133350"/>
+            <wp:docPr id="902019196" name="Picture 1" descr="A graph with a line&#10;&#10;AI-generated content may be incorrect."/>
+            <wp:cNvGraphicFramePr>
+              <a:graphicFrameLocks xmlns:a="http://schemas.openxmlformats.org/drawingml/2006/main" noChangeAspect="1"/>
+            </wp:cNvGraphicFramePr>
+            <a:graphic xmlns:a="http://schemas.openxmlformats.org/drawingml/2006/main">
+              <a:graphicData uri="http://schemas.openxmlformats.org/drawingml/2006/picture">
+                <pic:pic xmlns:pic="http://schemas.openxmlformats.org/drawingml/2006/picture">
+                  <pic:nvPicPr>
+                    <pic:cNvPr id="902019196" name="Picture 1" descr="A graph with a line&#10;&#10;AI-generated content may be incorrect."/>
+                    <pic:cNvPicPr/>
+                  </pic:nvPicPr>
+                  <pic:blipFill>
+                    <a:blip r:embed="rId10"/>
+                    <a:stretch>
+                      <a:fillRect/>
+                    </a:stretch>
+                  </pic:blipFill>
+                  <pic:spPr>
+                    <a:xfrm>
+                      <a:off x="0" y="0"/>
+                      <a:ext cx="4239223" cy="2305375"/>
+                    </a:xfrm>
+                    <a:prstGeom prst="rect">
+                      <a:avLst/>
+                    </a:prstGeom>
+                    <a:ln w="38100" cap="sq">
+                      <a:solidFill>
+                        <a:srgbClr val="000000"/>
+                      </a:solidFill>
+                      <a:prstDash val="solid"/>
+                      <a:miter lim="800000"/>
+                    </a:ln>
+                    <a:effectLst>
+                      <a:outerShdw blurRad="50800" dist="38100" dir="2700000" algn="tl" rotWithShape="0">
+                        <a:srgbClr val="000000">
+                          <a:alpha val="43000"/>
+                        </a:srgbClr>
+                      </a:outerShdw>
+                    </a:effectLst>
+                  </pic:spPr>
+                </pic:pic>
+              </a:graphicData>
+            </a:graphic>
+          </wp:inline>
+        </w:drawing>
+      </w:r>
+    </w:p>
+    <w:p>
+      <w:pPr>
+        <w:ind w:left="1440"/>
+        <w:rPr>
+          <w:sz w:val="28"/>
+          <w:szCs w:val="28"/>
+        </w:rPr>
+      </w:pPr>
+    </w:p>
+    <w:p>
+      <w:pPr>
+        <w:ind w:left="1440"/>
+        <w:rPr>
+          <w:sz w:val="28"/>
+          <w:szCs w:val="28"/>
+        </w:rPr>
+      </w:pPr>
+    </w:p>
+    <w:p>
+      <w:pPr>
+        <w:numPr>
+          <w:ilvl w:val="0"/>
+          <w:numId w:val="2"/>
+        </w:numPr>
+        <w:rPr>
+          <w:b/>
+          <w:bCs/>
+          <w:sz w:val="28"/>
+          <w:szCs w:val="28"/>
+        </w:rPr>
+      </w:pPr>
+      <w:r>
+        <w:rPr>
+          <w:b/>
+          <w:bCs/>
+          <w:sz w:val="28"/>
+          <w:szCs w:val="28"/>
+        </w:rPr>
+        <w:t>Trip Duration</w:t>
+      </w:r>
+    </w:p>
+    <w:p>
+      <w:pPr>
+        <w:numPr>
+          <w:ilvl w:val="1"/>
+          <w:numId w:val="2"/>
+        </w:numPr>
+        <w:rPr>
+          <w:sz w:val="28"/>
+          <w:szCs w:val="28"/>
+        </w:rPr>
+      </w:pPr>
+      <w:r>
+        <w:rPr>
+          <w:sz w:val="28"/>
+          <w:szCs w:val="28"/>
+        </w:rPr>
+        <w:t>Casual riders take longer rides on average (often around 20 minutes), while members tend to take shorter, more frequent trips (≈12 minutes), consistent with quick point-to-point commuting.</w:t>
+      </w:r>
+    </w:p>
+    <w:p>
+      <w:pPr>
+        <w:ind w:left="1080"/>
+        <w:rPr>
+          <w:sz w:val="28"/>
+          <w:szCs w:val="28"/>
+        </w:rPr>
+      </w:pPr>
+      <w:r>
+        <w:rPr>
+          <w:sz w:val="28"/>
+          <w:szCs w:val="28"/>
+        </w:rPr>
+        <w:drawing>
+          <wp:inline distT="0" distB="0" distL="0" distR="0" wp14:anchorId="3598D75F" wp14:editId="4EE13BEB">
+            <wp:extent cx="5027208" cy="847725"/>
+            <wp:effectExtent l="0" t="0" r="2540" b="0"/>
+            <wp:docPr id="1241604980" name="Picture 1" descr="A yellow rectangular object with black text&#10;&#10;AI-generated content may be incorrect."/>
+            <wp:cNvGraphicFramePr>
+              <a:graphicFrameLocks xmlns:a="http://schemas.openxmlformats.org/drawingml/2006/main" noChangeAspect="1"/>
+            </wp:cNvGraphicFramePr>
+            <a:graphic xmlns:a="http://schemas.openxmlformats.org/drawingml/2006/main">
+              <a:graphicData uri="http://schemas.openxmlformats.org/drawingml/2006/picture">
+                <pic:pic xmlns:pic="http://schemas.openxmlformats.org/drawingml/2006/picture">
+                  <pic:nvPicPr>
+                    <pic:cNvPr id="1241604980" name="Picture 1" descr="A yellow rectangular object with black text&#10;&#10;AI-generated content may be incorrect."/>
+                    <pic:cNvPicPr/>
+                  </pic:nvPicPr>
+                  <pic:blipFill>
+                    <a:blip r:embed="rId11"/>
+                    <a:stretch>
+                      <a:fillRect/>
+                    </a:stretch>
+                  </pic:blipFill>
+                  <pic:spPr>
+                    <a:xfrm>
+                      <a:off x="0" y="0"/>
+                      <a:ext cx="5033744" cy="848827"/>
+                    </a:xfrm>
+                    <a:prstGeom prst="rect">
+                      <a:avLst/>
+                    </a:prstGeom>
+                  </pic:spPr>
+                </pic:pic>
+              </a:graphicData>
+            </a:graphic>
+          </wp:inline>
+        </w:drawing>
+      </w:r>
+    </w:p>
+    <w:p>
+      <w:pPr>
+        <w:ind w:left="1080"/>
+        <w:rPr>
+          <w:sz w:val="28"/>
+          <w:szCs w:val="28"/>
+        </w:rPr>
+      </w:pPr>
+    </w:p>
+    <w:p>
+      <w:pPr>
+        <w:rPr>
+          <w:sz w:val="28"/>
+          <w:szCs w:val="28"/>
+        </w:rPr>
+      </w:pPr>
+      <w:r>
+        <w:rPr>
+          <w:sz w:val="28"/>
+          <w:szCs w:val="28"/>
+        </w:rPr>
+        <w:t>These patterns collectively provide a clear picture of two distinct user groups: commuting members and recreational casuals.</w:t>
+      </w:r>
+      <w:r>
+        <w:rPr>
+          <w:sz w:val="28"/>
+          <w:szCs w:val="28"/>
+        </w:rPr>
+        <w:t xml:space="preserve"> </w:t>
+      </w:r>
+      <w:r>
+        <w:rPr>
+          <w:sz w:val="28"/>
+          <w:szCs w:val="28"/>
+        </w:rPr>
+        <w:t xml:space="preserve">All quantitative values and visual trends are based on 2024 ride data from the </w:t>
+      </w:r>
+      <w:proofErr w:type="spellStart"/>
+      <w:r>
+        <w:rPr>
+          <w:sz w:val="28"/>
+          <w:szCs w:val="28"/>
+        </w:rPr>
+        <w:t>Cyclistic</w:t>
+      </w:r>
+      <w:proofErr w:type="spellEnd"/>
+      <w:r>
+        <w:rPr>
+          <w:sz w:val="28"/>
+          <w:szCs w:val="28"/>
+        </w:rPr>
+        <w:t xml:space="preserve"> system.</w:t>
+      </w:r>
+      <w:r>
+        <w:rPr>
+          <w:sz w:val="28"/>
+          <w:szCs w:val="28"/>
+        </w:rPr>
+        <w:t xml:space="preserve"> </w:t>
+      </w:r>
+      <w:r>
+        <w:rPr>
+          <w:sz w:val="28"/>
+          <w:szCs w:val="28"/>
+        </w:rPr>
+        <w:br/>
+      </w:r>
+      <w:r>
+        <w:rPr>
+          <w:sz w:val="28"/>
+          <w:szCs w:val="28"/>
+        </w:rPr>
+        <w:br/>
+      </w:r>
+      <w:r>
+        <w:rPr>
+          <w:sz w:val="28"/>
+          <w:szCs w:val="28"/>
+        </w:rPr>
+        <w:t xml:space="preserve">The analysis highlights how different lifestyle needs shape user </w:t>
+      </w:r>
+      <w:proofErr w:type="spellStart"/>
+      <w:r>
+        <w:rPr>
+          <w:sz w:val="28"/>
+          <w:szCs w:val="28"/>
+        </w:rPr>
+        <w:t>behavior</w:t>
+      </w:r>
+      <w:proofErr w:type="spellEnd"/>
+      <w:r>
+        <w:rPr>
+          <w:sz w:val="28"/>
+          <w:szCs w:val="28"/>
+        </w:rPr>
+        <w:t xml:space="preserve"> — from weekday commuting efficiency to weekend leisure flexibility.</w:t>
+      </w:r>
+      <w:r>
+        <w:rPr>
+          <w:sz w:val="28"/>
+          <w:szCs w:val="28"/>
+        </w:rPr>
+        <w:br/>
+      </w:r>
+      <w:r>
+        <w:rPr>
+          <w:sz w:val="28"/>
+          <w:szCs w:val="28"/>
+        </w:rPr>
+        <w:br/>
+        <w:t>Understanding these distinctions provides a strong analytical foundation for data-driven marketing and membership growth strategies in the following business phase.</w:t>
+      </w:r>
+    </w:p>
+    <w:p>
+      <w:pPr>
+        <w:rPr>
+          <w:b/>
+          <w:bCs/>
+          <w:color w:val="215E99" w:themeColor="text2" w:themeTint="BF"/>
+          <w:sz w:val="28"/>
+          <w:szCs w:val="28"/>
+        </w:rPr>
+      </w:pPr>
+    </w:p>
+    <w:p>
+      <w:pPr>
+        <w:rPr>
+          <w:b/>
+          <w:bCs/>
+          <w:color w:val="215E99" w:themeColor="text2" w:themeTint="BF"/>
+          <w:sz w:val="28"/>
+          <w:szCs w:val="28"/>
+        </w:rPr>
+      </w:pPr>
+      <w:r>
+        <w:rPr>
+          <w:b/>
+          <w:bCs/>
+          <w:color w:val="215E99" w:themeColor="text2" w:themeTint="BF"/>
+          <w:sz w:val="28"/>
+          <w:szCs w:val="28"/>
+        </w:rPr>
+        <w:lastRenderedPageBreak/>
+        <w:br/>
+      </w:r>
+      <w:r>
+        <w:rPr>
+          <w:b/>
+          <w:bCs/>
+          <w:color w:val="215E99" w:themeColor="text2" w:themeTint="BF"/>
+          <w:sz w:val="28"/>
+          <w:szCs w:val="28"/>
+        </w:rPr>
+        <w:t>Business recommendations</w:t>
+      </w:r>
+      <w:r>
+        <w:rPr>
+          <w:b/>
+          <w:bCs/>
+          <w:color w:val="215E99" w:themeColor="text2" w:themeTint="BF"/>
+          <w:sz w:val="28"/>
+          <w:szCs w:val="28"/>
+        </w:rPr>
+        <w:t>:</w:t>
+      </w:r>
+    </w:p>
+    <w:p>
+      <w:pPr>
+        <w:rPr>
+          <w:sz w:val="28"/>
+          <w:szCs w:val="28"/>
+        </w:rPr>
+      </w:pPr>
+      <w:r>
+        <w:rPr>
+          <w:sz w:val="28"/>
+          <w:szCs w:val="28"/>
+        </w:rPr>
+        <w:t xml:space="preserve">Based on the observed </w:t>
+      </w:r>
+      <w:r>
+        <w:rPr>
+          <w:sz w:val="28"/>
+          <w:szCs w:val="28"/>
+        </w:rPr>
+        <w:t>behavioural</w:t>
+      </w:r>
+      <w:r>
+        <w:rPr>
+          <w:sz w:val="28"/>
+          <w:szCs w:val="28"/>
+        </w:rPr>
+        <w:t xml:space="preserve"> patterns, the following strategic actions are recommended:</w:t>
+      </w:r>
+    </w:p>
+    <w:p>
+      <w:pPr>
+        <w:rPr>
+          <w:sz w:val="28"/>
+          <w:szCs w:val="28"/>
+        </w:rPr>
+      </w:pPr>
+    </w:p>
+    <w:p>
+      <w:pPr>
+        <w:numPr>
+          <w:ilvl w:val="0"/>
+          <w:numId w:val="3"/>
+        </w:numPr>
+        <w:rPr>
+          <w:b/>
+          <w:bCs/>
+          <w:sz w:val="28"/>
+          <w:szCs w:val="28"/>
+        </w:rPr>
+      </w:pPr>
+      <w:r>
+        <w:rPr>
+          <w:b/>
+          <w:bCs/>
+          <w:sz w:val="28"/>
+          <w:szCs w:val="28"/>
+        </w:rPr>
+        <w:t>Target weekend riders for membership conversion</w:t>
+      </w:r>
+    </w:p>
+    <w:p>
+      <w:pPr>
+        <w:numPr>
+          <w:ilvl w:val="1"/>
+          <w:numId w:val="3"/>
+        </w:numPr>
+        <w:rPr>
+          <w:sz w:val="28"/>
+          <w:szCs w:val="28"/>
+        </w:rPr>
+      </w:pPr>
+      <w:r>
+        <w:rPr>
+          <w:sz w:val="28"/>
+          <w:szCs w:val="28"/>
+        </w:rPr>
+        <w:t>Design short-term or flexible weekend membership plans for casual users who ride mainly on Saturdays and Sundays.</w:t>
+      </w:r>
+    </w:p>
+    <w:p>
+      <w:pPr>
+        <w:numPr>
+          <w:ilvl w:val="1"/>
+          <w:numId w:val="3"/>
+        </w:numPr>
+        <w:rPr>
+          <w:sz w:val="28"/>
+          <w:szCs w:val="28"/>
+        </w:rPr>
+      </w:pPr>
+      <w:r>
+        <w:rPr>
+          <w:sz w:val="28"/>
+          <w:szCs w:val="28"/>
+        </w:rPr>
+        <w:t>Offer incentives such as “Weekend Pass Upgrade to Annual Plan” discounts to encourage transition.</w:t>
+      </w:r>
+    </w:p>
+    <w:p>
+      <w:pPr>
+        <w:numPr>
+          <w:ilvl w:val="0"/>
+          <w:numId w:val="3"/>
+        </w:numPr>
+        <w:rPr>
+          <w:b/>
+          <w:bCs/>
+          <w:sz w:val="28"/>
+          <w:szCs w:val="28"/>
+        </w:rPr>
+      </w:pPr>
+      <w:r>
+        <w:rPr>
+          <w:b/>
+          <w:bCs/>
+          <w:sz w:val="28"/>
+          <w:szCs w:val="28"/>
+        </w:rPr>
+        <w:t>Leverage ride-duration differences in marketing</w:t>
+      </w:r>
+    </w:p>
+    <w:p>
+      <w:pPr>
+        <w:numPr>
+          <w:ilvl w:val="1"/>
+          <w:numId w:val="3"/>
+        </w:numPr>
+        <w:rPr>
+          <w:sz w:val="28"/>
+          <w:szCs w:val="28"/>
+        </w:rPr>
+      </w:pPr>
+      <w:r>
+        <w:rPr>
+          <w:sz w:val="28"/>
+          <w:szCs w:val="28"/>
+        </w:rPr>
+        <w:t>Emphasize convenience and lower per-minute cost of annual membership for users taking longer recreational trips.</w:t>
+      </w:r>
+    </w:p>
+    <w:p>
+      <w:pPr>
+        <w:numPr>
+          <w:ilvl w:val="1"/>
+          <w:numId w:val="3"/>
+        </w:numPr>
+        <w:rPr>
+          <w:sz w:val="28"/>
+          <w:szCs w:val="28"/>
+        </w:rPr>
+      </w:pPr>
+      <w:r>
+        <w:rPr>
+          <w:sz w:val="28"/>
+          <w:szCs w:val="28"/>
+        </w:rPr>
+        <w:t>Introduce “Ride-more, pay-less” messaging — appealing especially to frequent casual riders.</w:t>
+      </w:r>
+    </w:p>
+    <w:p>
+      <w:pPr>
+        <w:ind w:firstLine="360"/>
+        <w:rPr>
+          <w:b/>
+          <w:bCs/>
+          <w:sz w:val="28"/>
+          <w:szCs w:val="28"/>
+        </w:rPr>
+      </w:pPr>
+      <w:r>
+        <w:rPr>
+          <w:b/>
+          <w:bCs/>
+          <w:sz w:val="28"/>
+          <w:szCs w:val="28"/>
+        </w:rPr>
+        <w:t>3</w:t>
+      </w:r>
+      <w:r>
+        <w:rPr>
+          <w:b/>
+          <w:bCs/>
+          <w:sz w:val="28"/>
+          <w:szCs w:val="28"/>
+        </w:rPr>
+        <w:t>. Maintain balanced vehicle availability</w:t>
+      </w:r>
+    </w:p>
+    <w:p>
+      <w:pPr>
+        <w:numPr>
+          <w:ilvl w:val="1"/>
+          <w:numId w:val="3"/>
+        </w:numPr>
+        <w:rPr>
+          <w:sz w:val="28"/>
+          <w:szCs w:val="28"/>
+        </w:rPr>
+      </w:pPr>
+      <w:r>
+        <w:rPr>
+          <w:sz w:val="28"/>
+          <w:szCs w:val="28"/>
+        </w:rPr>
+        <w:t>Since casual riders use both classic and electric vehicles at similar levels, ensure a balanced fleet of both types near mixed-use areas such as tourist zones, leisure parks, and residential districts.</w:t>
+      </w:r>
+    </w:p>
+    <w:p>
+      <w:pPr>
+        <w:numPr>
+          <w:ilvl w:val="1"/>
+          <w:numId w:val="3"/>
+        </w:numPr>
+        <w:rPr>
+          <w:sz w:val="28"/>
+          <w:szCs w:val="28"/>
+        </w:rPr>
+      </w:pPr>
+      <w:r>
+        <w:rPr>
+          <w:sz w:val="28"/>
+          <w:szCs w:val="28"/>
+        </w:rPr>
+        <w:t>Keep a higher concentration of classic bikes in commuting-intensive areas (downtown and transit hubs), as members rely on them more for routine weekday travel</w:t>
+      </w:r>
+      <w:r>
+        <w:rPr>
+          <w:sz w:val="28"/>
+          <w:szCs w:val="28"/>
+        </w:rPr>
+        <w:t>.</w:t>
+      </w:r>
+      <w:r>
+        <w:rPr>
+          <w:sz w:val="28"/>
+          <w:szCs w:val="28"/>
+        </w:rPr>
+        <w:br/>
+      </w:r>
+    </w:p>
+    <w:p>
+      <w:pPr>
+        <w:rPr>
+          <w:sz w:val="28"/>
+          <w:szCs w:val="28"/>
+        </w:rPr>
+      </w:pPr>
+      <w:r>
+        <w:rPr>
+          <w:sz w:val="28"/>
+          <w:szCs w:val="28"/>
+        </w:rPr>
+        <w:t xml:space="preserve">By aligning marketing and pricing strategies with these insights, </w:t>
+      </w:r>
+      <w:proofErr w:type="spellStart"/>
+      <w:r>
+        <w:rPr>
+          <w:sz w:val="28"/>
+          <w:szCs w:val="28"/>
+        </w:rPr>
+        <w:t>Cyclistic</w:t>
+      </w:r>
+      <w:proofErr w:type="spellEnd"/>
+      <w:r>
+        <w:rPr>
+          <w:sz w:val="28"/>
+          <w:szCs w:val="28"/>
+        </w:rPr>
+        <w:t xml:space="preserve"> can effectively convert casual riders into long-term members while enhancing the overall utilization of its bike-share network.</w:t>
+      </w:r>
+      <w:r>
+        <w:rPr>
+          <w:sz w:val="28"/>
+          <w:szCs w:val="28"/>
+        </w:rPr>
+        <w:t xml:space="preserve"> I</w:t>
+      </w:r>
+      <w:r>
+        <w:rPr>
+          <w:sz w:val="28"/>
+          <w:szCs w:val="28"/>
+        </w:rPr>
+        <w:t>mplementing these recommendations will not only improve revenue stability but also strengthen user engagement across both customer segments.</w:t>
+      </w:r>
+    </w:p>
+    <w:p>
+      <w:pPr>
+        <w:rPr>
+          <w:sz w:val="28"/>
+          <w:szCs w:val="28"/>
+        </w:rPr>
+      </w:pPr>
+    </w:p>
+    <w:p>
+      <w:pPr>
+        <w:rPr>
+          <w:sz w:val="28"/>
+          <w:szCs w:val="28"/>
+        </w:rPr>
+      </w:pPr>
+    </w:p>
+    <w:p>
+      <w:pPr>
+        <w:rPr>
+          <w:sz w:val="28"/>
+          <w:szCs w:val="28"/>
+        </w:rPr>
+      </w:pPr>
+    </w:p>
+    <w:p>
+      <w:pPr>
+        <w:rPr>
+          <w:b/>
+          <w:bCs/>
+          <w:color w:val="215E99" w:themeColor="text2" w:themeTint="BF"/>
+          <w:sz w:val="28"/>
+          <w:szCs w:val="28"/>
+        </w:rPr>
+      </w:pPr>
+      <w:r>
+        <w:rPr>
+          <w:b/>
+          <w:bCs/>
+          <w:color w:val="215E99" w:themeColor="text2" w:themeTint="BF"/>
+          <w:sz w:val="28"/>
+          <w:szCs w:val="28"/>
+        </w:rPr>
+        <w:t>Conclusion</w:t>
+      </w:r>
+    </w:p>
+    <w:p>
+      <w:pPr>
+        <w:rPr>
+          <w:sz w:val="28"/>
+          <w:szCs w:val="28"/>
+        </w:rPr>
+      </w:pPr>
+      <w:r>
+        <w:rPr>
+          <w:sz w:val="28"/>
+          <w:szCs w:val="28"/>
+        </w:rPr>
+        <w:t xml:space="preserve">This project provided a data-driven overview of how </w:t>
+      </w:r>
+      <w:proofErr w:type="spellStart"/>
+      <w:r>
+        <w:rPr>
+          <w:sz w:val="28"/>
+          <w:szCs w:val="28"/>
+        </w:rPr>
+        <w:t>Cyclistic’s</w:t>
+      </w:r>
+      <w:proofErr w:type="spellEnd"/>
+      <w:r>
+        <w:rPr>
+          <w:sz w:val="28"/>
+          <w:szCs w:val="28"/>
+        </w:rPr>
+        <w:t xml:space="preserve"> members and casual riders differ in their riding habits.</w:t>
+      </w:r>
+    </w:p>
+    <w:p>
+      <w:pPr>
+        <w:rPr>
+          <w:sz w:val="28"/>
+          <w:szCs w:val="28"/>
+        </w:rPr>
+      </w:pPr>
+      <w:r>
+        <w:rPr>
+          <w:sz w:val="28"/>
+          <w:szCs w:val="28"/>
+        </w:rPr>
+        <w:br/>
+        <w:t>By combining SQL-based data analysis with an interactive Power BI dashboard, the findings were translated into clear and actionable insights.</w:t>
+      </w:r>
+      <w:r>
+        <w:rPr>
+          <w:sz w:val="28"/>
+          <w:szCs w:val="28"/>
+        </w:rPr>
+        <w:br/>
+        <w:t>The dashboard, available alongside this report, allows stakeholders to explore detailed visualizations — including trip duration, time-of-day patterns, and seasonal variations.</w:t>
+      </w:r>
+    </w:p>
+    <w:p>
+      <w:pPr>
+        <w:rPr>
+          <w:sz w:val="28"/>
+          <w:szCs w:val="28"/>
+        </w:rPr>
+      </w:pPr>
+      <w:r>
+        <w:rPr>
+          <w:sz w:val="28"/>
+          <w:szCs w:val="28"/>
+        </w:rPr>
+        <w:br/>
+        <w:t>Together, these tools support evidence-based decision-making and help guide future marketing and operational strategies aimed at increasing membership growth and optimizing bike usage across Chicago.</w:t>
+      </w:r>
+    </w:p>
+    <w:p>
+      <w:pPr>
+        <w:rPr>
+          <w:sz w:val="28"/>
+          <w:szCs w:val="28"/>
+        </w:rPr>
+      </w:pPr>
+    </w:p>
     <w:sectPr>
-      <w:headerReference w:type="default" r:id="rId9"/>
+      <w:headerReference w:type="default" r:id="rId12"/>
       <w:pgSz w:w="11906" w:h="16838"/>
       <w:pgMar w:top="1134" w:right="1247" w:bottom="1134" w:left="1247" w:header="709" w:footer="709" w:gutter="0"/>
       <w:cols w:space="708"/>
@@ -1059,6 +2164,123 @@
 <file path=word/numbering.xml><?xml version="1.0" encoding="utf-8"?>
 <w:numbering xmlns:wpc="http://schemas.microsoft.com/office/word/2010/wordprocessingCanvas" xmlns:cx="http://schemas.microsoft.com/office/drawing/2014/chartex" xmlns:cx1="http://schemas.microsoft.com/office/drawing/2015/9/8/chartex" xmlns:cx2="http://schemas.microsoft.com/office/drawing/2015/10/21/chartex" xmlns:cx3="http://schemas.microsoft.com/office/drawing/2016/5/9/chartex" xmlns:cx4="http://schemas.microsoft.com/office/drawing/2016/5/10/chartex" xmlns:cx5="http://schemas.microsoft.com/office/drawing/2016/5/11/chartex" xmlns:cx6="http://schemas.microsoft.com/office/drawing/2016/5/12/chartex" xmlns:cx7="http://schemas.microsoft.com/office/drawing/2016/5/13/chartex" xmlns:cx8="http://schemas.microsoft.com/office/drawing/2016/5/14/chartex" xmlns:mc="http://schemas.openxmlformats.org/markup-compatibility/2006" xmlns:aink="http://schemas.microsoft.com/office/drawing/2016/ink" xmlns:am3d="http://schemas.microsoft.com/office/drawing/2017/model3d" xmlns:o="urn:schemas-microsoft-com:office:office" xmlns:oel="http://schemas.microsoft.com/office/2019/extlst" xmlns:r="http://schemas.openxmlformats.org/officeDocument/2006/relationships" xmlns:m="http://schemas.openxmlformats.org/officeDocument/2006/math" xmlns:v="urn:schemas-microsoft-com:vml" xmlns:wp14="http://schemas.microsoft.com/office/word/2010/wordprocessingDrawing" xmlns:wp="http://schemas.openxmlformats.org/drawingml/2006/wordprocessingDrawing" xmlns:w10="urn:schemas-microsoft-com:office:word" xmlns:w="http://schemas.openxmlformats.org/wordprocessingml/2006/main" xmlns:w14="http://schemas.microsoft.com/office/word/2010/wordml" xmlns:w15="http://schemas.microsoft.com/office/word/2012/wordml" xmlns:w16cex="http://schemas.microsoft.com/office/word/2018/wordml/cex" xmlns:w16cid="http://schemas.microsoft.com/office/word/2016/wordml/cid" xmlns:w16="http://schemas.microsoft.com/office/word/2018/wordml" xmlns:w16du="http://schemas.microsoft.com/office/word/2023/wordml/word16du" xmlns:w16sdtdh="http://schemas.microsoft.com/office/word/2020/wordml/sdtdatahash" xmlns:w16sdtfl="http://schemas.microsoft.com/office/word/2024/wordml/sdtformatlock" xmlns:w16se="http://schemas.microsoft.com/office/word/2015/wordml/symex" xmlns:wpg="http://schemas.microsoft.com/office/word/2010/wordprocessingGroup" xmlns:wpi="http://schemas.microsoft.com/office/word/2010/wordprocessingInk" xmlns:wne="http://schemas.microsoft.com/office/word/2006/wordml" xmlns:wps="http://schemas.microsoft.com/office/word/2010/wordprocessingShape" mc:Ignorable="w14 w15 w16se w16cid w16 w16cex w16sdtdh w16sdtfl w16du wp14">
   <w:abstractNum w:abstractNumId="0" w15:restartNumberingAfterBreak="0">
+    <w:nsid w:val="00D63634"/>
+    <w:multiLevelType w:val="multilevel"/>
+    <w:tmpl w:val="5FDA9144"/>
+    <w:lvl w:ilvl="0">
+      <w:start w:val="1"/>
+      <w:numFmt w:val="decimal"/>
+      <w:lvlText w:val="%1."/>
+      <w:lvlJc w:val="left"/>
+      <w:pPr>
+        <w:tabs>
+          <w:tab w:val="num" w:pos="720"/>
+        </w:tabs>
+        <w:ind w:left="720" w:hanging="360"/>
+      </w:pPr>
+    </w:lvl>
+    <w:lvl w:ilvl="1">
+      <w:start w:val="1"/>
+      <w:numFmt w:val="bullet"/>
+      <w:lvlText w:val="o"/>
+      <w:lvlJc w:val="left"/>
+      <w:pPr>
+        <w:tabs>
+          <w:tab w:val="num" w:pos="1440"/>
+        </w:tabs>
+        <w:ind w:left="1440" w:hanging="360"/>
+      </w:pPr>
+      <w:rPr>
+        <w:rFonts w:ascii="Courier New" w:hAnsi="Courier New" w:hint="default"/>
+        <w:sz w:val="20"/>
+      </w:rPr>
+    </w:lvl>
+    <w:lvl w:ilvl="2" w:tentative="1">
+      <w:start w:val="1"/>
+      <w:numFmt w:val="decimal"/>
+      <w:lvlText w:val="%3."/>
+      <w:lvlJc w:val="left"/>
+      <w:pPr>
+        <w:tabs>
+          <w:tab w:val="num" w:pos="2160"/>
+        </w:tabs>
+        <w:ind w:left="2160" w:hanging="360"/>
+      </w:pPr>
+    </w:lvl>
+    <w:lvl w:ilvl="3" w:tentative="1">
+      <w:start w:val="1"/>
+      <w:numFmt w:val="decimal"/>
+      <w:lvlText w:val="%4."/>
+      <w:lvlJc w:val="left"/>
+      <w:pPr>
+        <w:tabs>
+          <w:tab w:val="num" w:pos="2880"/>
+        </w:tabs>
+        <w:ind w:left="2880" w:hanging="360"/>
+      </w:pPr>
+    </w:lvl>
+    <w:lvl w:ilvl="4" w:tentative="1">
+      <w:start w:val="1"/>
+      <w:numFmt w:val="decimal"/>
+      <w:lvlText w:val="%5."/>
+      <w:lvlJc w:val="left"/>
+      <w:pPr>
+        <w:tabs>
+          <w:tab w:val="num" w:pos="3600"/>
+        </w:tabs>
+        <w:ind w:left="3600" w:hanging="360"/>
+      </w:pPr>
+    </w:lvl>
+    <w:lvl w:ilvl="5" w:tentative="1">
+      <w:start w:val="1"/>
+      <w:numFmt w:val="decimal"/>
+      <w:lvlText w:val="%6."/>
+      <w:lvlJc w:val="left"/>
+      <w:pPr>
+        <w:tabs>
+          <w:tab w:val="num" w:pos="4320"/>
+        </w:tabs>
+        <w:ind w:left="4320" w:hanging="360"/>
+      </w:pPr>
+    </w:lvl>
+    <w:lvl w:ilvl="6" w:tentative="1">
+      <w:start w:val="1"/>
+      <w:numFmt w:val="decimal"/>
+      <w:lvlText w:val="%7."/>
+      <w:lvlJc w:val="left"/>
+      <w:pPr>
+        <w:tabs>
+          <w:tab w:val="num" w:pos="5040"/>
+        </w:tabs>
+        <w:ind w:left="5040" w:hanging="360"/>
+      </w:pPr>
+    </w:lvl>
+    <w:lvl w:ilvl="7" w:tentative="1">
+      <w:start w:val="1"/>
+      <w:numFmt w:val="decimal"/>
+      <w:lvlText w:val="%8."/>
+      <w:lvlJc w:val="left"/>
+      <w:pPr>
+        <w:tabs>
+          <w:tab w:val="num" w:pos="5760"/>
+        </w:tabs>
+        <w:ind w:left="5760" w:hanging="360"/>
+      </w:pPr>
+    </w:lvl>
+    <w:lvl w:ilvl="8" w:tentative="1">
+      <w:start w:val="1"/>
+      <w:numFmt w:val="decimal"/>
+      <w:lvlText w:val="%9."/>
+      <w:lvlJc w:val="left"/>
+      <w:pPr>
+        <w:tabs>
+          <w:tab w:val="num" w:pos="6480"/>
+        </w:tabs>
+        <w:ind w:left="6480" w:hanging="360"/>
+      </w:pPr>
+    </w:lvl>
+  </w:abstractNum>
+  <w:abstractNum w:abstractNumId="1" w15:restartNumberingAfterBreak="0">
     <w:nsid w:val="20615599"/>
     <w:multiLevelType w:val="multilevel"/>
     <w:tmpl w:val="1AEAC1FE"/>
@@ -1207,8 +2429,283 @@
       </w:rPr>
     </w:lvl>
   </w:abstractNum>
+  <w:abstractNum w:abstractNumId="2" w15:restartNumberingAfterBreak="0">
+    <w:nsid w:val="26443260"/>
+    <w:multiLevelType w:val="multilevel"/>
+    <w:tmpl w:val="6F1E64E6"/>
+    <w:lvl w:ilvl="0">
+      <w:start w:val="1"/>
+      <w:numFmt w:val="bullet"/>
+      <w:lvlText w:val=""/>
+      <w:lvlJc w:val="left"/>
+      <w:pPr>
+        <w:tabs>
+          <w:tab w:val="num" w:pos="1440"/>
+        </w:tabs>
+        <w:ind w:left="1440" w:hanging="360"/>
+      </w:pPr>
+      <w:rPr>
+        <w:rFonts w:ascii="Symbol" w:hAnsi="Symbol" w:hint="default"/>
+        <w:sz w:val="20"/>
+      </w:rPr>
+    </w:lvl>
+    <w:lvl w:ilvl="1" w:tentative="1">
+      <w:start w:val="1"/>
+      <w:numFmt w:val="bullet"/>
+      <w:lvlText w:val="o"/>
+      <w:lvlJc w:val="left"/>
+      <w:pPr>
+        <w:tabs>
+          <w:tab w:val="num" w:pos="2160"/>
+        </w:tabs>
+        <w:ind w:left="2160" w:hanging="360"/>
+      </w:pPr>
+      <w:rPr>
+        <w:rFonts w:ascii="Courier New" w:hAnsi="Courier New" w:hint="default"/>
+        <w:sz w:val="20"/>
+      </w:rPr>
+    </w:lvl>
+    <w:lvl w:ilvl="2" w:tentative="1">
+      <w:start w:val="1"/>
+      <w:numFmt w:val="bullet"/>
+      <w:lvlText w:val=""/>
+      <w:lvlJc w:val="left"/>
+      <w:pPr>
+        <w:tabs>
+          <w:tab w:val="num" w:pos="2880"/>
+        </w:tabs>
+        <w:ind w:left="2880" w:hanging="360"/>
+      </w:pPr>
+      <w:rPr>
+        <w:rFonts w:ascii="Wingdings" w:hAnsi="Wingdings" w:hint="default"/>
+        <w:sz w:val="20"/>
+      </w:rPr>
+    </w:lvl>
+    <w:lvl w:ilvl="3" w:tentative="1">
+      <w:start w:val="1"/>
+      <w:numFmt w:val="bullet"/>
+      <w:lvlText w:val=""/>
+      <w:lvlJc w:val="left"/>
+      <w:pPr>
+        <w:tabs>
+          <w:tab w:val="num" w:pos="3600"/>
+        </w:tabs>
+        <w:ind w:left="3600" w:hanging="360"/>
+      </w:pPr>
+      <w:rPr>
+        <w:rFonts w:ascii="Wingdings" w:hAnsi="Wingdings" w:hint="default"/>
+        <w:sz w:val="20"/>
+      </w:rPr>
+    </w:lvl>
+    <w:lvl w:ilvl="4" w:tentative="1">
+      <w:start w:val="1"/>
+      <w:numFmt w:val="bullet"/>
+      <w:lvlText w:val=""/>
+      <w:lvlJc w:val="left"/>
+      <w:pPr>
+        <w:tabs>
+          <w:tab w:val="num" w:pos="4320"/>
+        </w:tabs>
+        <w:ind w:left="4320" w:hanging="360"/>
+      </w:pPr>
+      <w:rPr>
+        <w:rFonts w:ascii="Wingdings" w:hAnsi="Wingdings" w:hint="default"/>
+        <w:sz w:val="20"/>
+      </w:rPr>
+    </w:lvl>
+    <w:lvl w:ilvl="5" w:tentative="1">
+      <w:start w:val="1"/>
+      <w:numFmt w:val="bullet"/>
+      <w:lvlText w:val=""/>
+      <w:lvlJc w:val="left"/>
+      <w:pPr>
+        <w:tabs>
+          <w:tab w:val="num" w:pos="5040"/>
+        </w:tabs>
+        <w:ind w:left="5040" w:hanging="360"/>
+      </w:pPr>
+      <w:rPr>
+        <w:rFonts w:ascii="Wingdings" w:hAnsi="Wingdings" w:hint="default"/>
+        <w:sz w:val="20"/>
+      </w:rPr>
+    </w:lvl>
+    <w:lvl w:ilvl="6" w:tentative="1">
+      <w:start w:val="1"/>
+      <w:numFmt w:val="bullet"/>
+      <w:lvlText w:val=""/>
+      <w:lvlJc w:val="left"/>
+      <w:pPr>
+        <w:tabs>
+          <w:tab w:val="num" w:pos="5760"/>
+        </w:tabs>
+        <w:ind w:left="5760" w:hanging="360"/>
+      </w:pPr>
+      <w:rPr>
+        <w:rFonts w:ascii="Wingdings" w:hAnsi="Wingdings" w:hint="default"/>
+        <w:sz w:val="20"/>
+      </w:rPr>
+    </w:lvl>
+    <w:lvl w:ilvl="7" w:tentative="1">
+      <w:start w:val="1"/>
+      <w:numFmt w:val="bullet"/>
+      <w:lvlText w:val=""/>
+      <w:lvlJc w:val="left"/>
+      <w:pPr>
+        <w:tabs>
+          <w:tab w:val="num" w:pos="6480"/>
+        </w:tabs>
+        <w:ind w:left="6480" w:hanging="360"/>
+      </w:pPr>
+      <w:rPr>
+        <w:rFonts w:ascii="Wingdings" w:hAnsi="Wingdings" w:hint="default"/>
+        <w:sz w:val="20"/>
+      </w:rPr>
+    </w:lvl>
+    <w:lvl w:ilvl="8" w:tentative="1">
+      <w:start w:val="1"/>
+      <w:numFmt w:val="bullet"/>
+      <w:lvlText w:val=""/>
+      <w:lvlJc w:val="left"/>
+      <w:pPr>
+        <w:tabs>
+          <w:tab w:val="num" w:pos="7200"/>
+        </w:tabs>
+        <w:ind w:left="7200" w:hanging="360"/>
+      </w:pPr>
+      <w:rPr>
+        <w:rFonts w:ascii="Wingdings" w:hAnsi="Wingdings" w:hint="default"/>
+        <w:sz w:val="20"/>
+      </w:rPr>
+    </w:lvl>
+  </w:abstractNum>
+  <w:abstractNum w:abstractNumId="3" w15:restartNumberingAfterBreak="0">
+    <w:nsid w:val="47D74222"/>
+    <w:multiLevelType w:val="multilevel"/>
+    <w:tmpl w:val="C03EAD1A"/>
+    <w:lvl w:ilvl="0">
+      <w:start w:val="1"/>
+      <w:numFmt w:val="decimal"/>
+      <w:lvlText w:val="%1."/>
+      <w:lvlJc w:val="left"/>
+      <w:pPr>
+        <w:tabs>
+          <w:tab w:val="num" w:pos="720"/>
+        </w:tabs>
+        <w:ind w:left="720" w:hanging="360"/>
+      </w:pPr>
+    </w:lvl>
+    <w:lvl w:ilvl="1">
+      <w:start w:val="1"/>
+      <w:numFmt w:val="bullet"/>
+      <w:lvlText w:val="o"/>
+      <w:lvlJc w:val="left"/>
+      <w:pPr>
+        <w:tabs>
+          <w:tab w:val="num" w:pos="1440"/>
+        </w:tabs>
+        <w:ind w:left="1440" w:hanging="360"/>
+      </w:pPr>
+      <w:rPr>
+        <w:rFonts w:ascii="Courier New" w:hAnsi="Courier New" w:hint="default"/>
+        <w:sz w:val="20"/>
+      </w:rPr>
+    </w:lvl>
+    <w:lvl w:ilvl="2" w:tentative="1">
+      <w:start w:val="1"/>
+      <w:numFmt w:val="decimal"/>
+      <w:lvlText w:val="%3."/>
+      <w:lvlJc w:val="left"/>
+      <w:pPr>
+        <w:tabs>
+          <w:tab w:val="num" w:pos="2160"/>
+        </w:tabs>
+        <w:ind w:left="2160" w:hanging="360"/>
+      </w:pPr>
+    </w:lvl>
+    <w:lvl w:ilvl="3" w:tentative="1">
+      <w:start w:val="1"/>
+      <w:numFmt w:val="decimal"/>
+      <w:lvlText w:val="%4."/>
+      <w:lvlJc w:val="left"/>
+      <w:pPr>
+        <w:tabs>
+          <w:tab w:val="num" w:pos="2880"/>
+        </w:tabs>
+        <w:ind w:left="2880" w:hanging="360"/>
+      </w:pPr>
+    </w:lvl>
+    <w:lvl w:ilvl="4" w:tentative="1">
+      <w:start w:val="1"/>
+      <w:numFmt w:val="decimal"/>
+      <w:lvlText w:val="%5."/>
+      <w:lvlJc w:val="left"/>
+      <w:pPr>
+        <w:tabs>
+          <w:tab w:val="num" w:pos="3600"/>
+        </w:tabs>
+        <w:ind w:left="3600" w:hanging="360"/>
+      </w:pPr>
+    </w:lvl>
+    <w:lvl w:ilvl="5" w:tentative="1">
+      <w:start w:val="1"/>
+      <w:numFmt w:val="decimal"/>
+      <w:lvlText w:val="%6."/>
+      <w:lvlJc w:val="left"/>
+      <w:pPr>
+        <w:tabs>
+          <w:tab w:val="num" w:pos="4320"/>
+        </w:tabs>
+        <w:ind w:left="4320" w:hanging="360"/>
+      </w:pPr>
+    </w:lvl>
+    <w:lvl w:ilvl="6" w:tentative="1">
+      <w:start w:val="1"/>
+      <w:numFmt w:val="decimal"/>
+      <w:lvlText w:val="%7."/>
+      <w:lvlJc w:val="left"/>
+      <w:pPr>
+        <w:tabs>
+          <w:tab w:val="num" w:pos="5040"/>
+        </w:tabs>
+        <w:ind w:left="5040" w:hanging="360"/>
+      </w:pPr>
+    </w:lvl>
+    <w:lvl w:ilvl="7" w:tentative="1">
+      <w:start w:val="1"/>
+      <w:numFmt w:val="decimal"/>
+      <w:lvlText w:val="%8."/>
+      <w:lvlJc w:val="left"/>
+      <w:pPr>
+        <w:tabs>
+          <w:tab w:val="num" w:pos="5760"/>
+        </w:tabs>
+        <w:ind w:left="5760" w:hanging="360"/>
+      </w:pPr>
+    </w:lvl>
+    <w:lvl w:ilvl="8" w:tentative="1">
+      <w:start w:val="1"/>
+      <w:numFmt w:val="decimal"/>
+      <w:lvlText w:val="%9."/>
+      <w:lvlJc w:val="left"/>
+      <w:pPr>
+        <w:tabs>
+          <w:tab w:val="num" w:pos="6480"/>
+        </w:tabs>
+        <w:ind w:left="6480" w:hanging="360"/>
+      </w:pPr>
+    </w:lvl>
+  </w:abstractNum>
   <w:num w:numId="1" w16cid:durableId="1435248767">
+    <w:abstractNumId w:val="1"/>
+  </w:num>
+  <w:num w:numId="2" w16cid:durableId="530995865">
+    <w:abstractNumId w:val="3"/>
+  </w:num>
+  <w:num w:numId="3" w16cid:durableId="770275367">
     <w:abstractNumId w:val="0"/>
+  </w:num>
+  <w:num w:numId="4" w16cid:durableId="634725137">
+    <w:abstractNumId w:val="2"/>
   </w:num>
 </w:numbering>
 </file>

</xml_diff>

<commit_message>
small visual changes in word report file
</commit_message>
<xml_diff>
--- a/Cyclistic_report.docx
+++ b/Cyclistic_report.docx
@@ -175,23 +175,13 @@
           </wp:anchor>
         </w:drawing>
       </w:r>
-      <w:proofErr w:type="spellStart"/>
       <w:r>
         <w:rPr>
           <w:rFonts w:ascii="Amasis MT Pro Black" w:hAnsi="Amasis MT Pro Black"/>
           <w:sz w:val="52"/>
           <w:szCs w:val="52"/>
         </w:rPr>
-        <w:t>Cyclistic</w:t>
-      </w:r>
-      <w:proofErr w:type="spellEnd"/>
-      <w:r>
-        <w:rPr>
-          <w:rFonts w:ascii="Amasis MT Pro Black" w:hAnsi="Amasis MT Pro Black"/>
-          <w:sz w:val="52"/>
-          <w:szCs w:val="52"/>
-        </w:rPr>
-        <w:t xml:space="preserve"> bike-share</w:t>
+        <w:t>Cyclistic bike-share</w:t>
       </w:r>
       <w:r>
         <w:rPr>
@@ -306,21 +296,12 @@
           <w:szCs w:val="28"/>
         </w:rPr>
       </w:pPr>
-      <w:proofErr w:type="spellStart"/>
-      <w:r>
-        <w:rPr>
-          <w:sz w:val="28"/>
-          <w:szCs w:val="28"/>
-        </w:rPr>
-        <w:t>Cyclistic’s</w:t>
-      </w:r>
-      <w:proofErr w:type="spellEnd"/>
-      <w:r>
-        <w:rPr>
-          <w:sz w:val="28"/>
-          <w:szCs w:val="28"/>
-        </w:rPr>
-        <w:t xml:space="preserve"> finance analysts have concluded that annual members are much more profitable than casual riders. </w:t>
+      <w:r>
+        <w:rPr>
+          <w:sz w:val="28"/>
+          <w:szCs w:val="28"/>
+        </w:rPr>
+        <w:t xml:space="preserve">Cyclistic’s finance analysts have concluded that annual members are much more profitable than casual riders. </w:t>
       </w:r>
       <w:r>
         <w:rPr>
@@ -372,27 +353,7 @@
           <w:sz w:val="36"/>
           <w:szCs w:val="36"/>
         </w:rPr>
-        <w:t xml:space="preserve">How do annual members and casual riders use </w:t>
-      </w:r>
-      <w:proofErr w:type="spellStart"/>
-      <w:r>
-        <w:rPr>
-          <w:b/>
-          <w:bCs/>
-          <w:sz w:val="36"/>
-          <w:szCs w:val="36"/>
-        </w:rPr>
-        <w:t>Cyclistic</w:t>
-      </w:r>
-      <w:proofErr w:type="spellEnd"/>
-      <w:r>
-        <w:rPr>
-          <w:b/>
-          <w:bCs/>
-          <w:sz w:val="36"/>
-          <w:szCs w:val="36"/>
-        </w:rPr>
-        <w:t xml:space="preserve"> bikes differently?</w:t>
+        <w:t>How do annual members and casual riders use Cyclistic bikes differently?</w:t>
       </w:r>
     </w:p>
     <w:p>
@@ -715,23 +676,7 @@
           <w:sz w:val="28"/>
           <w:szCs w:val="28"/>
         </w:rPr>
-        <w:t xml:space="preserve">Removed duplicate records by keeping only the most recent entry per </w:t>
-      </w:r>
-      <w:proofErr w:type="spellStart"/>
-      <w:r>
-        <w:rPr>
-          <w:sz w:val="28"/>
-          <w:szCs w:val="28"/>
-        </w:rPr>
-        <w:t>ride_id</w:t>
-      </w:r>
-      <w:proofErr w:type="spellEnd"/>
-      <w:r>
-        <w:rPr>
-          <w:sz w:val="28"/>
-          <w:szCs w:val="28"/>
-        </w:rPr>
-        <w:t xml:space="preserve"> (based on trip end time).</w:t>
+        <w:t>Removed duplicate records by keeping only the most recent entry per ride_id (based on trip end time).</w:t>
       </w:r>
     </w:p>
     <w:p>
@@ -808,39 +753,7 @@
           <w:sz w:val="28"/>
           <w:szCs w:val="28"/>
         </w:rPr>
-        <w:t>Standardized categorical fields (</w:t>
-      </w:r>
-      <w:proofErr w:type="spellStart"/>
-      <w:r>
-        <w:rPr>
-          <w:sz w:val="28"/>
-          <w:szCs w:val="28"/>
-        </w:rPr>
-        <w:t>rideable_type</w:t>
-      </w:r>
-      <w:proofErr w:type="spellEnd"/>
-      <w:r>
-        <w:rPr>
-          <w:sz w:val="28"/>
-          <w:szCs w:val="28"/>
-        </w:rPr>
-        <w:t xml:space="preserve">, </w:t>
-      </w:r>
-      <w:proofErr w:type="spellStart"/>
-      <w:r>
-        <w:rPr>
-          <w:sz w:val="28"/>
-          <w:szCs w:val="28"/>
-        </w:rPr>
-        <w:t>member_casual</w:t>
-      </w:r>
-      <w:proofErr w:type="spellEnd"/>
-      <w:r>
-        <w:rPr>
-          <w:sz w:val="28"/>
-          <w:szCs w:val="28"/>
-        </w:rPr>
-        <w:t>) to consistent lowercase values.</w:t>
+        <w:t>Standardized categorical fields (rideable_type, member_casual) to consistent lowercase values.</w:t>
       </w:r>
     </w:p>
     <w:p>
@@ -963,23 +876,7 @@
           <w:sz w:val="28"/>
           <w:szCs w:val="28"/>
         </w:rPr>
-        <w:t>The analysis was performed using SQL Server on the curated dataset (</w:t>
-      </w:r>
-      <w:proofErr w:type="spellStart"/>
-      <w:r>
-        <w:rPr>
-          <w:sz w:val="28"/>
-          <w:szCs w:val="28"/>
-        </w:rPr>
-        <w:t>cleaned_data.trips_cleaned</w:t>
-      </w:r>
-      <w:proofErr w:type="spellEnd"/>
-      <w:r>
-        <w:rPr>
-          <w:sz w:val="28"/>
-          <w:szCs w:val="28"/>
-        </w:rPr>
-        <w:t>).</w:t>
+        <w:t>The analysis was performed using SQL Server on the curated dataset (cleaned_data.trips_cleaned).</w:t>
       </w:r>
       <w:r>
         <w:rPr>
@@ -1001,23 +898,7 @@
           <w:sz w:val="28"/>
           <w:szCs w:val="28"/>
         </w:rPr>
-        <w:t xml:space="preserve">A full set of analytical queries is documented in the accompanying </w:t>
-      </w:r>
-      <w:proofErr w:type="spellStart"/>
-      <w:r>
-        <w:rPr>
-          <w:sz w:val="28"/>
-          <w:szCs w:val="28"/>
-        </w:rPr>
-        <w:t>data_analysis.sql</w:t>
-      </w:r>
-      <w:proofErr w:type="spellEnd"/>
-      <w:r>
-        <w:rPr>
-          <w:sz w:val="28"/>
-          <w:szCs w:val="28"/>
-        </w:rPr>
-        <w:t xml:space="preserve"> file.</w:t>
+        <w:t>A full set of analytical queries is documented in the accompanying data_analysis.sql file.</w:t>
       </w:r>
       <w:r>
         <w:rPr>
@@ -1039,21 +920,7 @@
           <w:sz w:val="28"/>
           <w:szCs w:val="28"/>
         </w:rPr>
-        <w:t xml:space="preserve">These queries examined user </w:t>
-      </w:r>
-      <w:r>
-        <w:rPr>
-          <w:sz w:val="28"/>
-          <w:szCs w:val="28"/>
-        </w:rPr>
-        <w:t>behaviour</w:t>
-      </w:r>
-      <w:r>
-        <w:rPr>
-          <w:sz w:val="28"/>
-          <w:szCs w:val="28"/>
-        </w:rPr>
-        <w:t xml:space="preserve"> from multiple perspectives — including ride duration, time of day, day of week, vehicle type, and seasonal trends.</w:t>
+        <w:t>These queries examined user behaviour from multiple perspectives — including ride duration, time of day, day of week, vehicle type, and seasonal trends.</w:t>
       </w:r>
       <w:r>
         <w:rPr>
@@ -1098,21 +965,7 @@
           <w:sz w:val="28"/>
           <w:szCs w:val="28"/>
         </w:rPr>
-        <w:t xml:space="preserve">While the SQL file contains a wide range of comparisons between members and casual riders, this report highlights three key </w:t>
-      </w:r>
-      <w:r>
-        <w:rPr>
-          <w:sz w:val="28"/>
-          <w:szCs w:val="28"/>
-        </w:rPr>
-        <w:t>behavioural</w:t>
-      </w:r>
-      <w:r>
-        <w:rPr>
-          <w:sz w:val="28"/>
-          <w:szCs w:val="28"/>
-        </w:rPr>
-        <w:t xml:space="preserve"> differences that have the greatest business relevance:</w:t>
+        <w:t>While the SQL file contains a wide range of comparisons between members and casual riders, this report highlights three key behavioural differences that have the greatest business relevance:</w:t>
       </w:r>
       <w:r>
         <w:rPr>
@@ -1193,6 +1046,7 @@
       </w:pPr>
       <w:r>
         <w:rPr>
+          <w:noProof/>
           <w:sz w:val="28"/>
           <w:szCs w:val="28"/>
         </w:rPr>
@@ -1314,30 +1168,7 @@
           <w:sz w:val="28"/>
           <w:szCs w:val="28"/>
         </w:rPr>
-        <w:t xml:space="preserve">Casual riders display a more even hourly distribution, with activity spread throughout the afternoon, indicating flexible, non-commuting </w:t>
-      </w:r>
-      <w:proofErr w:type="spellStart"/>
-      <w:r>
-        <w:rPr>
-          <w:sz w:val="28"/>
-          <w:szCs w:val="28"/>
-        </w:rPr>
-        <w:t>behavior</w:t>
-      </w:r>
-      <w:proofErr w:type="spellEnd"/>
-      <w:r>
-        <w:rPr>
-          <w:sz w:val="28"/>
-          <w:szCs w:val="28"/>
-        </w:rPr>
-        <w:t>.</w:t>
-      </w:r>
-      <w:r>
-        <w:rPr>
-          <w:sz w:val="28"/>
-          <w:szCs w:val="28"/>
-        </w:rPr>
-        <w:t xml:space="preserve"> </w:t>
+        <w:t xml:space="preserve">Casual riders display a more even hourly distribution, with activity spread throughout the afternoon, indicating flexible, non-commuting behavior. </w:t>
       </w:r>
     </w:p>
     <w:p>
@@ -1350,6 +1181,7 @@
       </w:pPr>
       <w:r>
         <w:rPr>
+          <w:noProof/>
           <w:sz w:val="28"/>
           <w:szCs w:val="28"/>
         </w:rPr>
@@ -1475,6 +1307,7 @@
       </w:pPr>
       <w:r>
         <w:rPr>
+          <w:noProof/>
           <w:sz w:val="28"/>
           <w:szCs w:val="28"/>
         </w:rPr>
@@ -1550,23 +1383,7 @@
           <w:sz w:val="28"/>
           <w:szCs w:val="28"/>
         </w:rPr>
-        <w:t xml:space="preserve">All quantitative values and visual trends are based on 2024 ride data from the </w:t>
-      </w:r>
-      <w:proofErr w:type="spellStart"/>
-      <w:r>
-        <w:rPr>
-          <w:sz w:val="28"/>
-          <w:szCs w:val="28"/>
-        </w:rPr>
-        <w:t>Cyclistic</w:t>
-      </w:r>
-      <w:proofErr w:type="spellEnd"/>
-      <w:r>
-        <w:rPr>
-          <w:sz w:val="28"/>
-          <w:szCs w:val="28"/>
-        </w:rPr>
-        <w:t xml:space="preserve"> system.</w:t>
+        <w:t>All quantitative values and visual trends are based on 2024 ride data from the Cyclistic system.</w:t>
       </w:r>
       <w:r>
         <w:rPr>
@@ -1594,23 +1411,7 @@
           <w:sz w:val="28"/>
           <w:szCs w:val="28"/>
         </w:rPr>
-        <w:t xml:space="preserve">The analysis highlights how different lifestyle needs shape user </w:t>
-      </w:r>
-      <w:proofErr w:type="spellStart"/>
-      <w:r>
-        <w:rPr>
-          <w:sz w:val="28"/>
-          <w:szCs w:val="28"/>
-        </w:rPr>
-        <w:t>behavior</w:t>
-      </w:r>
-      <w:proofErr w:type="spellEnd"/>
-      <w:r>
-        <w:rPr>
-          <w:sz w:val="28"/>
-          <w:szCs w:val="28"/>
-        </w:rPr>
-        <w:t xml:space="preserve"> — from weekday commuting efficiency to weekend leisure flexibility.</w:t>
+        <w:t>The analysis highlights how different lifestyle needs shape user behavior — from weekday commuting efficiency to weekend leisure flexibility.</w:t>
       </w:r>
       <w:r>
         <w:rPr>
@@ -1668,17 +1469,7 @@
           <w:sz w:val="28"/>
           <w:szCs w:val="28"/>
         </w:rPr>
-        <w:t>Business recommendations</w:t>
-      </w:r>
-      <w:r>
-        <w:rPr>
-          <w:b/>
-          <w:bCs/>
-          <w:color w:val="215E99" w:themeColor="text2" w:themeTint="BF"/>
-          <w:sz w:val="28"/>
-          <w:szCs w:val="28"/>
-        </w:rPr>
-        <w:t>:</w:t>
+        <w:t>Business recommendations:</w:t>
       </w:r>
     </w:p>
     <w:p>
@@ -1933,23 +1724,7 @@
           <w:sz w:val="28"/>
           <w:szCs w:val="28"/>
         </w:rPr>
-        <w:t xml:space="preserve">By aligning marketing and pricing strategies with these insights, </w:t>
-      </w:r>
-      <w:proofErr w:type="spellStart"/>
-      <w:r>
-        <w:rPr>
-          <w:sz w:val="28"/>
-          <w:szCs w:val="28"/>
-        </w:rPr>
-        <w:t>Cyclistic</w:t>
-      </w:r>
-      <w:proofErr w:type="spellEnd"/>
-      <w:r>
-        <w:rPr>
-          <w:sz w:val="28"/>
-          <w:szCs w:val="28"/>
-        </w:rPr>
-        <w:t xml:space="preserve"> can effectively convert casual riders into long-term members while enhancing the overall utilization of its bike-share network.</w:t>
+        <w:t>By aligning marketing and pricing strategies with these insights, Cyclistic can effectively convert casual riders into long-term members while enhancing the overall utilization of its bike-share network.</w:t>
       </w:r>
       <w:r>
         <w:rPr>
@@ -2010,36 +1785,30 @@
         </w:rPr>
         <w:t>Conclusion</w:t>
       </w:r>
-    </w:p>
-    <w:p>
-      <w:pPr>
-        <w:rPr>
-          <w:sz w:val="28"/>
-          <w:szCs w:val="28"/>
-        </w:rPr>
-      </w:pPr>
-      <w:r>
-        <w:rPr>
-          <w:sz w:val="28"/>
-          <w:szCs w:val="28"/>
-        </w:rPr>
-        <w:t xml:space="preserve">This project provided a data-driven overview of how </w:t>
-      </w:r>
-      <w:proofErr w:type="spellStart"/>
-      <w:r>
-        <w:rPr>
-          <w:sz w:val="28"/>
-          <w:szCs w:val="28"/>
-        </w:rPr>
-        <w:t>Cyclistic’s</w:t>
-      </w:r>
-      <w:proofErr w:type="spellEnd"/>
-      <w:r>
-        <w:rPr>
-          <w:sz w:val="28"/>
-          <w:szCs w:val="28"/>
-        </w:rPr>
-        <w:t xml:space="preserve"> members and casual riders differ in their riding habits.</w:t>
+      <w:r>
+        <w:rPr>
+          <w:b/>
+          <w:bCs/>
+          <w:color w:val="215E99" w:themeColor="text2" w:themeTint="BF"/>
+          <w:sz w:val="28"/>
+          <w:szCs w:val="28"/>
+        </w:rPr>
+        <w:t>:</w:t>
+      </w:r>
+    </w:p>
+    <w:p>
+      <w:pPr>
+        <w:rPr>
+          <w:sz w:val="28"/>
+          <w:szCs w:val="28"/>
+        </w:rPr>
+      </w:pPr>
+      <w:r>
+        <w:rPr>
+          <w:sz w:val="28"/>
+          <w:szCs w:val="28"/>
+        </w:rPr>
+        <w:t>This project provided a data-driven overview of how Cyclistic’s members and casual riders differ in their riding habits.</w:t>
       </w:r>
     </w:p>
     <w:p>
@@ -3313,6 +3082,7 @@
   <w:style w:type="character" w:default="1" w:styleId="DefaultParagraphFont">
     <w:name w:val="Default Paragraph Font"/>
     <w:uiPriority w:val="1"/>
+    <w:semiHidden/>
     <w:unhideWhenUsed/>
   </w:style>
   <w:style w:type="table" w:default="1" w:styleId="TableNormal">

</xml_diff>